<commit_message>
ajout rapport final bis
</commit_message>
<xml_diff>
--- a/Rapport_Final.docx
+++ b/Rapport_Final.docx
@@ -470,14 +470,36 @@
                             <w:r>
                               <w:t xml:space="preserve">Figure </w:t>
                             </w:r>
-                            <w:fldSimple w:instr=" SEQ Figure \* ARABIC ">
-                              <w:r>
-                                <w:rPr>
-                                  <w:noProof/>
-                                </w:rPr>
-                                <w:t>1</w:t>
-                              </w:r>
-                            </w:fldSimple>
+                            <w:r>
+                              <w:rPr>
+                                <w:noProof/>
+                              </w:rPr>
+                              <w:fldChar w:fldCharType="begin"/>
+                            </w:r>
+                            <w:r>
+                              <w:rPr>
+                                <w:noProof/>
+                              </w:rPr>
+                              <w:instrText xml:space="preserve"> SEQ Figure \* ARABIC </w:instrText>
+                            </w:r>
+                            <w:r>
+                              <w:rPr>
+                                <w:noProof/>
+                              </w:rPr>
+                              <w:fldChar w:fldCharType="separate"/>
+                            </w:r>
+                            <w:r>
+                              <w:rPr>
+                                <w:noProof/>
+                              </w:rPr>
+                              <w:t>1</w:t>
+                            </w:r>
+                            <w:r>
+                              <w:rPr>
+                                <w:noProof/>
+                              </w:rPr>
+                              <w:fldChar w:fldCharType="end"/>
+                            </w:r>
                             <w:r>
                               <w:t xml:space="preserve"> : </w:t>
                             </w:r>
@@ -539,14 +561,36 @@
                       <w:r>
                         <w:t xml:space="preserve">Figure </w:t>
                       </w:r>
-                      <w:fldSimple w:instr=" SEQ Figure \* ARABIC ">
-                        <w:r>
-                          <w:rPr>
-                            <w:noProof/>
-                          </w:rPr>
-                          <w:t>1</w:t>
-                        </w:r>
-                      </w:fldSimple>
+                      <w:r>
+                        <w:rPr>
+                          <w:noProof/>
+                        </w:rPr>
+                        <w:fldChar w:fldCharType="begin"/>
+                      </w:r>
+                      <w:r>
+                        <w:rPr>
+                          <w:noProof/>
+                        </w:rPr>
+                        <w:instrText xml:space="preserve"> SEQ Figure \* ARABIC </w:instrText>
+                      </w:r>
+                      <w:r>
+                        <w:rPr>
+                          <w:noProof/>
+                        </w:rPr>
+                        <w:fldChar w:fldCharType="separate"/>
+                      </w:r>
+                      <w:r>
+                        <w:rPr>
+                          <w:noProof/>
+                        </w:rPr>
+                        <w:t>1</w:t>
+                      </w:r>
+                      <w:r>
+                        <w:rPr>
+                          <w:noProof/>
+                        </w:rPr>
+                        <w:fldChar w:fldCharType="end"/>
+                      </w:r>
                       <w:r>
                         <w:t xml:space="preserve"> : </w:t>
                       </w:r>
@@ -2963,13 +3007,7 @@
                               </w:rPr>
                             </w:pPr>
                             <w:r>
-                              <w:t>Figure 1</w:t>
-                            </w:r>
-                            <w:r>
-                              <w:t>1</w:t>
-                            </w:r>
-                            <w:r>
-                              <w:t xml:space="preserve"> : Histogramme de Xi </w:t>
+                              <w:t xml:space="preserve">Figure 11 : Histogramme de Xi </w:t>
                             </w:r>
                             <w:r>
                               <w:t>~</w:t>
@@ -3036,13 +3074,7 @@
                         </w:rPr>
                       </w:pPr>
                       <w:r>
-                        <w:t>Figure 1</w:t>
-                      </w:r>
-                      <w:r>
-                        <w:t>1</w:t>
-                      </w:r>
-                      <w:r>
-                        <w:t xml:space="preserve"> : Histogramme de Xi </w:t>
+                        <w:t xml:space="preserve">Figure 11 : Histogramme de Xi </w:t>
                       </w:r>
                       <w:r>
                         <w:t>~</w:t>
@@ -3274,13 +3306,7 @@
                               </w:rPr>
                             </w:pPr>
                             <w:r>
-                              <w:t>Figure 1</w:t>
-                            </w:r>
-                            <w:r>
-                              <w:t>2</w:t>
-                            </w:r>
-                            <w:r>
-                              <w:t xml:space="preserve"> : Histogramme de Xi </w:t>
+                              <w:t xml:space="preserve">Figure 12 : Histogramme de Xi </w:t>
                             </w:r>
                             <w:r>
                               <w:t>~</w:t>
@@ -3347,13 +3373,7 @@
                         </w:rPr>
                       </w:pPr>
                       <w:r>
-                        <w:t>Figure 1</w:t>
-                      </w:r>
-                      <w:r>
-                        <w:t>2</w:t>
-                      </w:r>
-                      <w:r>
-                        <w:t xml:space="preserve"> : Histogramme de Xi </w:t>
+                        <w:t xml:space="preserve">Figure 12 : Histogramme de Xi </w:t>
                       </w:r>
                       <w:r>
                         <w:t>~</w:t>
@@ -3590,13 +3610,7 @@
     </w:p>
     <w:p>
       <w:r>
-        <w:t xml:space="preserve">Pour cet exercice, nous avons choisi d’utiliser pour Xi, la loi Exponentielle de paramètre </w:t>
-      </w:r>
-      <w:r>
-        <w:t>λ</w:t>
-      </w:r>
-      <w:r>
-        <w:t>.</w:t>
+        <w:t>Pour cet exercice, nous avons choisi d’utiliser pour Xi, la loi Exponentielle de paramètre λ.</w:t>
       </w:r>
     </w:p>
     <w:p>
@@ -3665,16 +3679,7 @@
               <w:rPr>
                 <w:rFonts w:ascii="Cambria Math" w:hAnsi="Cambria Math"/>
               </w:rPr>
-              <m:t>λ</m:t>
-            </m:r>
-            <m:r>
-              <m:rPr>
-                <m:sty m:val="p"/>
-              </m:rPr>
-              <w:rPr>
-                <w:rFonts w:ascii="Cambria Math" w:hAnsi="Cambria Math"/>
-              </w:rPr>
-              <m:t>²</m:t>
+              <m:t>λ²</m:t>
             </m:r>
           </m:den>
         </m:f>
@@ -3800,19 +3805,7 @@
           <w:rPr>
             <w:rFonts w:ascii="Cambria Math" w:hAnsi="Cambria Math"/>
           </w:rPr>
-          <m:t>)</m:t>
-        </m:r>
-        <m:r>
-          <w:rPr>
-            <w:rFonts w:ascii="Cambria Math" w:hAnsi="Cambria Math"/>
-          </w:rPr>
-          <m:t>=</m:t>
-        </m:r>
-        <m:r>
-          <w:rPr>
-            <w:rFonts w:ascii="Cambria Math" w:hAnsi="Cambria Math"/>
-          </w:rPr>
-          <m:t>E(</m:t>
+          <m:t>)=E(</m:t>
         </m:r>
         <m:f>
           <m:fPr>
@@ -3975,13 +3968,7 @@
           <w:rPr>
             <w:rFonts w:ascii="Cambria Math" w:hAnsi="Cambria Math"/>
           </w:rPr>
-          <m:t>=</m:t>
-        </m:r>
-        <m:r>
-          <w:rPr>
-            <w:rFonts w:ascii="Cambria Math" w:hAnsi="Cambria Math"/>
-          </w:rPr>
-          <m:t>E</m:t>
+          <m:t>=E</m:t>
         </m:r>
         <m:d>
           <m:dPr>
@@ -4165,13 +4152,7 @@
           <w:rPr>
             <w:rFonts w:ascii="Cambria Math" w:hAnsi="Cambria Math"/>
           </w:rPr>
-          <m:t>=</m:t>
-        </m:r>
-        <m:r>
-          <w:rPr>
-            <w:rFonts w:ascii="Cambria Math" w:hAnsi="Cambria Math"/>
-          </w:rPr>
-          <m:t>E</m:t>
+          <m:t>=E</m:t>
         </m:r>
         <m:d>
           <m:dPr>
@@ -4215,31 +4196,7 @@
           <w:rPr>
             <w:rFonts w:ascii="Cambria Math" w:hAnsi="Cambria Math"/>
           </w:rPr>
-          <m:t>*</m:t>
-        </m:r>
-        <m:r>
-          <w:rPr>
-            <w:rFonts w:ascii="Cambria Math" w:hAnsi="Cambria Math"/>
-          </w:rPr>
-          <m:t>N</m:t>
-        </m:r>
-        <m:r>
-          <w:rPr>
-            <w:rFonts w:ascii="Cambria Math" w:hAnsi="Cambria Math"/>
-          </w:rPr>
-          <m:t>*</m:t>
-        </m:r>
-        <m:r>
-          <w:rPr>
-            <w:rFonts w:ascii="Cambria Math" w:hAnsi="Cambria Math"/>
-          </w:rPr>
-          <m:t>E</m:t>
-        </m:r>
-        <m:r>
-          <w:rPr>
-            <w:rFonts w:ascii="Cambria Math" w:hAnsi="Cambria Math"/>
-          </w:rPr>
-          <m:t>(</m:t>
+          <m:t>*N*E(</m:t>
         </m:r>
         <m:sSub>
           <m:sSubPr>
@@ -4486,13 +4443,7 @@
           <w:rPr>
             <w:rFonts w:ascii="Cambria Math" w:hAnsi="Cambria Math"/>
           </w:rPr>
-          <m:t>=</m:t>
-        </m:r>
-        <m:r>
-          <w:rPr>
-            <w:rFonts w:ascii="Cambria Math" w:hAnsi="Cambria Math"/>
-          </w:rPr>
-          <m:t>E</m:t>
+          <m:t>=E</m:t>
         </m:r>
         <m:d>
           <m:dPr>
@@ -4580,13 +4531,7 @@
         </w:rPr>
       </w:pPr>
       <w:r>
-        <w:t>E</w:t>
-      </w:r>
-      <w:r>
-        <w:t>cart-type</w:t>
-      </w:r>
-      <w:r>
-        <w:t xml:space="preserve"> </w:t>
+        <w:t xml:space="preserve">Ecart-type </w:t>
       </w:r>
       <m:oMath>
         <m:acc>
@@ -4649,13 +4594,7 @@
           <w:rPr>
             <w:rFonts w:ascii="Cambria Math" w:hAnsi="Cambria Math"/>
           </w:rPr>
-          <m:t>V</m:t>
-        </m:r>
-        <m:r>
-          <w:rPr>
-            <w:rFonts w:ascii="Cambria Math" w:hAnsi="Cambria Math"/>
-          </w:rPr>
-          <m:t>(</m:t>
+          <m:t>V(</m:t>
         </m:r>
         <m:acc>
           <m:accPr>
@@ -4700,25 +4639,7 @@
           <w:rPr>
             <w:rFonts w:ascii="Cambria Math" w:hAnsi="Cambria Math"/>
           </w:rPr>
-          <m:t>)</m:t>
-        </m:r>
-        <m:r>
-          <w:rPr>
-            <w:rFonts w:ascii="Cambria Math" w:hAnsi="Cambria Math"/>
-          </w:rPr>
-          <m:t>=</m:t>
-        </m:r>
-        <m:r>
-          <w:rPr>
-            <w:rFonts w:ascii="Cambria Math" w:hAnsi="Cambria Math"/>
-          </w:rPr>
-          <m:t>V</m:t>
-        </m:r>
-        <m:r>
-          <w:rPr>
-            <w:rFonts w:ascii="Cambria Math" w:hAnsi="Cambria Math"/>
-          </w:rPr>
-          <m:t>(</m:t>
+          <m:t>)=V(</m:t>
         </m:r>
         <m:f>
           <m:fPr>
@@ -4881,13 +4802,7 @@
           <w:rPr>
             <w:rFonts w:ascii="Cambria Math" w:hAnsi="Cambria Math"/>
           </w:rPr>
-          <m:t>=</m:t>
-        </m:r>
-        <m:r>
-          <w:rPr>
-            <w:rFonts w:ascii="Cambria Math" w:hAnsi="Cambria Math"/>
-          </w:rPr>
-          <m:t>V</m:t>
+          <m:t>=V</m:t>
         </m:r>
         <m:d>
           <m:dPr>
@@ -4931,19 +4846,7 @@
           <w:rPr>
             <w:rFonts w:ascii="Cambria Math" w:hAnsi="Cambria Math"/>
           </w:rPr>
-          <m:t>*</m:t>
-        </m:r>
-        <m:r>
-          <w:rPr>
-            <w:rFonts w:ascii="Cambria Math" w:hAnsi="Cambria Math"/>
-          </w:rPr>
-          <m:t>V</m:t>
-        </m:r>
-        <m:r>
-          <w:rPr>
-            <w:rFonts w:ascii="Cambria Math" w:hAnsi="Cambria Math"/>
-          </w:rPr>
-          <m:t>(</m:t>
+          <m:t>*V(</m:t>
         </m:r>
         <m:nary>
           <m:naryPr>
@@ -5083,13 +4986,7 @@
           <w:rPr>
             <w:rFonts w:ascii="Cambria Math" w:hAnsi="Cambria Math"/>
           </w:rPr>
-          <m:t>=</m:t>
-        </m:r>
-        <m:r>
-          <w:rPr>
-            <w:rFonts w:ascii="Cambria Math" w:hAnsi="Cambria Math"/>
-          </w:rPr>
-          <m:t>V</m:t>
+          <m:t>=V</m:t>
         </m:r>
         <m:d>
           <m:dPr>
@@ -5133,37 +5030,7 @@
           <w:rPr>
             <w:rFonts w:ascii="Cambria Math" w:hAnsi="Cambria Math"/>
           </w:rPr>
-          <m:t>*</m:t>
-        </m:r>
-        <m:r>
-          <w:rPr>
-            <w:rFonts w:ascii="Cambria Math" w:hAnsi="Cambria Math"/>
-          </w:rPr>
-          <m:t>N</m:t>
-        </m:r>
-        <m:r>
-          <w:rPr>
-            <w:rFonts w:ascii="Cambria Math" w:hAnsi="Cambria Math"/>
-          </w:rPr>
-          <m:t>²</m:t>
-        </m:r>
-        <m:r>
-          <w:rPr>
-            <w:rFonts w:ascii="Cambria Math" w:hAnsi="Cambria Math"/>
-          </w:rPr>
-          <m:t>*</m:t>
-        </m:r>
-        <m:r>
-          <w:rPr>
-            <w:rFonts w:ascii="Cambria Math" w:hAnsi="Cambria Math"/>
-          </w:rPr>
-          <m:t>V</m:t>
-        </m:r>
-        <m:r>
-          <w:rPr>
-            <w:rFonts w:ascii="Cambria Math" w:hAnsi="Cambria Math"/>
-          </w:rPr>
-          <m:t>(</m:t>
+          <m:t>*N²*V(</m:t>
         </m:r>
         <m:sSub>
           <m:sSubPr>
@@ -5296,13 +5163,7 @@
               <w:rPr>
                 <w:rFonts w:ascii="Cambria Math" w:hAnsi="Cambria Math"/>
               </w:rPr>
-              <m:t>N</m:t>
-            </m:r>
-            <m:r>
-              <w:rPr>
-                <w:rFonts w:ascii="Cambria Math" w:hAnsi="Cambria Math"/>
-              </w:rPr>
-              <m:t>²</m:t>
+              <m:t>N²</m:t>
             </m:r>
           </m:den>
         </m:f>
@@ -5310,31 +5171,7 @@
           <w:rPr>
             <w:rFonts w:ascii="Cambria Math" w:hAnsi="Cambria Math"/>
           </w:rPr>
-          <m:t>*N</m:t>
-        </m:r>
-        <m:r>
-          <w:rPr>
-            <w:rFonts w:ascii="Cambria Math" w:hAnsi="Cambria Math"/>
-          </w:rPr>
-          <m:t>²</m:t>
-        </m:r>
-        <m:r>
-          <w:rPr>
-            <w:rFonts w:ascii="Cambria Math" w:hAnsi="Cambria Math"/>
-          </w:rPr>
-          <m:t>*</m:t>
-        </m:r>
-        <m:r>
-          <w:rPr>
-            <w:rFonts w:ascii="Cambria Math" w:hAnsi="Cambria Math"/>
-          </w:rPr>
-          <m:t>V</m:t>
-        </m:r>
-        <m:r>
-          <w:rPr>
-            <w:rFonts w:ascii="Cambria Math" w:hAnsi="Cambria Math"/>
-          </w:rPr>
-          <m:t>(</m:t>
+          <m:t>*N²*V(</m:t>
         </m:r>
         <m:sSub>
           <m:sSubPr>
@@ -5440,13 +5277,7 @@
           <w:rPr>
             <w:rFonts w:ascii="Cambria Math" w:hAnsi="Cambria Math"/>
           </w:rPr>
-          <m:t>=</m:t>
-        </m:r>
-        <m:r>
-          <w:rPr>
-            <w:rFonts w:ascii="Cambria Math" w:hAnsi="Cambria Math"/>
-          </w:rPr>
-          <m:t>V</m:t>
+          <m:t>=V</m:t>
         </m:r>
         <m:d>
           <m:dPr>
@@ -5517,16 +5348,7 @@
               <w:rPr>
                 <w:rFonts w:ascii="Cambria Math" w:hAnsi="Cambria Math"/>
               </w:rPr>
-              <m:t>λ</m:t>
-            </m:r>
-            <m:r>
-              <m:rPr>
-                <m:sty m:val="p"/>
-              </m:rPr>
-              <w:rPr>
-                <w:rFonts w:ascii="Cambria Math" w:hAnsi="Cambria Math"/>
-              </w:rPr>
-              <m:t>²</m:t>
+              <m:t>λ²</m:t>
             </m:r>
           </m:den>
         </m:f>
@@ -5826,13 +5648,7 @@
         </w:drawing>
       </w:r>
       <w:r>
-        <w:t>C</w:t>
-      </w:r>
-      <w:r>
-        <w:t xml:space="preserve">i-dessous </w:t>
-      </w:r>
-      <w:r>
-        <w:t xml:space="preserve">le tracé obtenu après 10 réalisations de </w:t>
+        <w:t xml:space="preserve">Ci-dessous le tracé obtenu après 10 réalisations de </w:t>
       </w:r>
       <m:oMath>
         <m:acc>
@@ -5876,13 +5692,7 @@
         </m:acc>
       </m:oMath>
       <w:r>
-        <w:t xml:space="preserve"> avec </w:t>
-      </w:r>
-      <w:r>
-        <w:t>λ</w:t>
-      </w:r>
-      <w:r>
-        <w:t xml:space="preserve"> = 0.5.</w:t>
+        <w:t xml:space="preserve"> avec λ = 0.5.</w:t>
       </w:r>
       <w:r>
         <w:rPr>
@@ -5935,19 +5745,7 @@
                               </w:rPr>
                             </w:pPr>
                             <w:r>
-                              <w:t>Figure 1</w:t>
-                            </w:r>
-                            <w:r>
-                              <w:t>3</w:t>
-                            </w:r>
-                            <w:r>
-                              <w:t xml:space="preserve"> : </w:t>
-                            </w:r>
-                            <w:r>
-                              <w:t>Tracé des Xi pour 10 réalisations avec</w:t>
-                            </w:r>
-                            <w:r>
-                              <w:t xml:space="preserve"> Xi </w:t>
+                              <w:t xml:space="preserve">Figure 13 : Tracé des Xi pour 10 réalisations avec Xi </w:t>
                             </w:r>
                             <w:r>
                               <w:t>~</w:t>
@@ -5961,29 +5759,15 @@
                                 <w:rFonts w:ascii="Cambria Math" w:hAnsi="Cambria Math"/>
                                 <w:lang w:eastAsia="ko-KR"/>
                               </w:rPr>
-                              <w:t>E</w:t>
-                            </w:r>
+                              <w:t>E(</w:t>
+                            </w:r>
+                            <w:proofErr w:type="gramEnd"/>
                             <w:r>
                               <w:rPr>
                                 <w:rFonts w:ascii="Cambria Math" w:hAnsi="Cambria Math"/>
                                 <w:lang w:eastAsia="ko-KR"/>
                               </w:rPr>
-                              <w:t>(</w:t>
-                            </w:r>
-                            <w:proofErr w:type="gramEnd"/>
-                            <w:r>
-                              <w:rPr>
-                                <w:rFonts w:ascii="Cambria Math" w:hAnsi="Cambria Math"/>
-                                <w:lang w:eastAsia="ko-KR"/>
-                              </w:rPr>
-                              <w:t>0.5</w:t>
-                            </w:r>
-                            <w:r>
-                              <w:rPr>
-                                <w:rFonts w:ascii="Cambria Math" w:hAnsi="Cambria Math"/>
-                                <w:lang w:eastAsia="ko-KR"/>
-                              </w:rPr>
-                              <w:t>)</w:t>
+                              <w:t>0.5)</w:t>
                             </w:r>
                           </w:p>
                           <w:p>
@@ -6028,19 +5812,7 @@
                         </w:rPr>
                       </w:pPr>
                       <w:r>
-                        <w:t>Figure 1</w:t>
-                      </w:r>
-                      <w:r>
-                        <w:t>3</w:t>
-                      </w:r>
-                      <w:r>
-                        <w:t xml:space="preserve"> : </w:t>
-                      </w:r>
-                      <w:r>
-                        <w:t>Tracé des Xi pour 10 réalisations avec</w:t>
-                      </w:r>
-                      <w:r>
-                        <w:t xml:space="preserve"> Xi </w:t>
+                        <w:t xml:space="preserve">Figure 13 : Tracé des Xi pour 10 réalisations avec Xi </w:t>
                       </w:r>
                       <w:r>
                         <w:t>~</w:t>
@@ -6054,29 +5826,15 @@
                           <w:rFonts w:ascii="Cambria Math" w:hAnsi="Cambria Math"/>
                           <w:lang w:eastAsia="ko-KR"/>
                         </w:rPr>
-                        <w:t>E</w:t>
-                      </w:r>
+                        <w:t>E(</w:t>
+                      </w:r>
+                      <w:proofErr w:type="gramEnd"/>
                       <w:r>
                         <w:rPr>
                           <w:rFonts w:ascii="Cambria Math" w:hAnsi="Cambria Math"/>
                           <w:lang w:eastAsia="ko-KR"/>
                         </w:rPr>
-                        <w:t>(</w:t>
-                      </w:r>
-                      <w:proofErr w:type="gramEnd"/>
-                      <w:r>
-                        <w:rPr>
-                          <w:rFonts w:ascii="Cambria Math" w:hAnsi="Cambria Math"/>
-                          <w:lang w:eastAsia="ko-KR"/>
-                        </w:rPr>
-                        <w:t>0.5</w:t>
-                      </w:r>
-                      <w:r>
-                        <w:rPr>
-                          <w:rFonts w:ascii="Cambria Math" w:hAnsi="Cambria Math"/>
-                          <w:lang w:eastAsia="ko-KR"/>
-                        </w:rPr>
-                        <w:t>)</w:t>
+                        <w:t>0.5)</w:t>
                       </w:r>
                     </w:p>
                     <w:p>
@@ -6171,13 +5929,7 @@
         </w:drawing>
       </w:r>
       <w:r>
-        <w:t>Ci-dessous le tracé obtenu après 10</w:t>
-      </w:r>
-      <w:r>
-        <w:t>0</w:t>
-      </w:r>
-      <w:r>
-        <w:t xml:space="preserve"> réalisations de </w:t>
+        <w:t xml:space="preserve">Ci-dessous le tracé obtenu après 100 réalisations de </w:t>
       </w:r>
       <m:oMath>
         <m:acc>
@@ -6274,19 +6026,7 @@
                               </w:rPr>
                             </w:pPr>
                             <w:r>
-                              <w:t>Figure 1</w:t>
-                            </w:r>
-                            <w:r>
-                              <w:t>4</w:t>
-                            </w:r>
-                            <w:r>
-                              <w:t xml:space="preserve"> : Tracé des Xi pour 1</w:t>
-                            </w:r>
-                            <w:r>
-                              <w:t>0</w:t>
-                            </w:r>
-                            <w:r>
-                              <w:t xml:space="preserve">0 réalisations avec Xi </w:t>
+                              <w:t xml:space="preserve">Figure 14 : Tracé des Xi pour 100 réalisations avec Xi </w:t>
                             </w:r>
                             <w:r>
                               <w:t>~</w:t>
@@ -6353,19 +6093,7 @@
                         </w:rPr>
                       </w:pPr>
                       <w:r>
-                        <w:t>Figure 1</w:t>
-                      </w:r>
-                      <w:r>
-                        <w:t>4</w:t>
-                      </w:r>
-                      <w:r>
-                        <w:t xml:space="preserve"> : Tracé des Xi pour 1</w:t>
-                      </w:r>
-                      <w:r>
-                        <w:t>0</w:t>
-                      </w:r>
-                      <w:r>
-                        <w:t xml:space="preserve">0 réalisations avec Xi </w:t>
+                        <w:t xml:space="preserve">Figure 14 : Tracé des Xi pour 100 réalisations avec Xi </w:t>
                       </w:r>
                       <w:r>
                         <w:t>~</w:t>
@@ -6415,19 +6143,7 @@
         <w:jc w:val="both"/>
       </w:pPr>
       <w:r>
-        <w:t>On peut voir sur le graphique ci-dessus que les Xi semblent converger vers une valeur comprise entre 1.</w:t>
-      </w:r>
-      <w:r>
-        <w:t>8</w:t>
-      </w:r>
-      <w:r>
-        <w:t xml:space="preserve"> et 2.</w:t>
-      </w:r>
-      <w:r>
-        <w:t>2</w:t>
-      </w:r>
-      <w:r>
-        <w:t>.</w:t>
+        <w:t>On peut voir sur le graphique ci-dessus que les Xi semblent converger vers une valeur comprise entre 1.8 et 2.2.</w:t>
       </w:r>
     </w:p>
     <w:p/>
@@ -6493,13 +6209,7 @@
         </w:drawing>
       </w:r>
       <w:r>
-        <w:t>Ci-dessous le tracé obtenu après 100</w:t>
-      </w:r>
-      <w:r>
-        <w:t>00</w:t>
-      </w:r>
-      <w:r>
-        <w:t xml:space="preserve"> réalisations de </w:t>
+        <w:t xml:space="preserve">Ci-dessous le tracé obtenu après 10000 réalisations de </w:t>
       </w:r>
       <m:oMath>
         <m:acc>
@@ -6596,19 +6306,7 @@
                               </w:rPr>
                             </w:pPr>
                             <w:r>
-                              <w:t>Figure 1</w:t>
-                            </w:r>
-                            <w:r>
-                              <w:t>5</w:t>
-                            </w:r>
-                            <w:r>
-                              <w:t xml:space="preserve"> : Tracé des Xi pour 10</w:t>
-                            </w:r>
-                            <w:r>
-                              <w:t>00</w:t>
-                            </w:r>
-                            <w:r>
-                              <w:t xml:space="preserve">0 réalisations avec Xi </w:t>
+                              <w:t xml:space="preserve">Figure 15 : Tracé des Xi pour 10000 réalisations avec Xi </w:t>
                             </w:r>
                             <w:r>
                               <w:t>~</w:t>
@@ -6675,19 +6373,7 @@
                         </w:rPr>
                       </w:pPr>
                       <w:r>
-                        <w:t>Figure 1</w:t>
-                      </w:r>
-                      <w:r>
-                        <w:t>5</w:t>
-                      </w:r>
-                      <w:r>
-                        <w:t xml:space="preserve"> : Tracé des Xi pour 10</w:t>
-                      </w:r>
-                      <w:r>
-                        <w:t>00</w:t>
-                      </w:r>
-                      <w:r>
-                        <w:t xml:space="preserve">0 réalisations avec Xi </w:t>
+                        <w:t xml:space="preserve">Figure 15 : Tracé des Xi pour 10000 réalisations avec Xi </w:t>
                       </w:r>
                       <w:r>
                         <w:t>~</w:t>
@@ -6737,16 +6423,7 @@
       </w:pPr>
       <w:r>
         <w:lastRenderedPageBreak/>
-        <w:t xml:space="preserve">On peut voir sur le graphique </w:t>
-      </w:r>
-      <w:r>
-        <w:t>précédent</w:t>
-      </w:r>
-      <w:r>
-        <w:t xml:space="preserve"> que les Xi semblent converger vers une </w:t>
-      </w:r>
-      <w:r>
-        <w:t xml:space="preserve">valeur qui est 2. </w:t>
+        <w:t xml:space="preserve">On peut voir sur le graphique précédent que les Xi semblent converger vers une valeur qui est 2. </w:t>
       </w:r>
     </w:p>
     <w:p/>
@@ -6761,10 +6438,7 @@
         <w:t>Conclusion</w:t>
       </w:r>
       <w:r>
-        <w:t xml:space="preserve"> :</w:t>
-      </w:r>
-      <w:r>
-        <w:t xml:space="preserve"> Il est ici clairement mis en évidence la loi des grands nombres. En effet, on peut observer sur les graphiques que lorsque le nombre de réalisation n augmente, la moyenne empirique se rapprochent de l’espérance (dans notre cas de 2). Si le nombre de réalisation tendait vers l’infini, la moyenne empirique serait </w:t>
+        <w:t xml:space="preserve"> : Il est ici clairement mis en évidence la loi des grands nombres. En effet, on peut observer sur les graphiques que lorsque le nombre de réalisation n augmente, la moyenne empirique se rapprochent de l’espérance (dans notre cas de 2). Si le nombre de réalisation tendait vers l’infini, la moyenne empirique serait </w:t>
       </w:r>
       <w:r>
         <w:t>égale</w:t>
@@ -6809,13 +6483,9 @@
       <w:r>
         <w:t>Soit la variable aléatoire Xi : ‘‘déplacement n° i’’.</w:t>
       </w:r>
-    </w:p>
-    <w:p>
-      <w:r>
-        <w:t>Xi suit donc une loi de Bernoulli de paramètre p = 0.5.</w:t>
-      </w:r>
-    </w:p>
-    <w:p/>
+      <w:bookmarkStart w:id="0" w:name="_GoBack"/>
+      <w:bookmarkEnd w:id="0"/>
+    </w:p>
     <w:p>
       <w:r>
         <w:t xml:space="preserve">Soit </w:t>
@@ -6947,20 +6617,111 @@
       </w:r>
     </w:p>
     <w:p>
+      <w:r>
+        <w:t xml:space="preserve">On cherche </w:t>
+      </w:r>
+      <w:r>
+        <w:t>donc</w:t>
+      </w:r>
+      <w:r>
+        <w:t xml:space="preserve"> </w:t>
+      </w:r>
+      <w:proofErr w:type="spellStart"/>
+      <w:proofErr w:type="gramStart"/>
+      <w:r>
+        <w:t>a</w:t>
+      </w:r>
+      <w:proofErr w:type="spellEnd"/>
+      <w:proofErr w:type="gramEnd"/>
+      <w:r>
+        <w:t xml:space="preserve"> normaliser la </w:t>
+      </w:r>
+      <w:r>
+        <w:t>variable aléatoire</w:t>
+      </w:r>
+      <w:r>
+        <w:t xml:space="preserve"> X pour se ramener a une variable de Bernoulli</w:t>
+      </w:r>
+      <w:r>
+        <w:t>. Pour cela, on introduit Y une variable aléatoire telle que :</w:t>
+      </w:r>
+    </w:p>
+    <w:p>
+      <m:oMathPara>
+        <m:oMath>
+          <m:r>
+            <w:rPr>
+              <w:rFonts w:ascii="Cambria Math" w:hAnsi="Cambria Math"/>
+            </w:rPr>
+            <m:t xml:space="preserve">Yi= </m:t>
+          </m:r>
+          <m:f>
+            <m:fPr>
+              <m:ctrlPr>
+                <w:rPr>
+                  <w:rFonts w:ascii="Cambria Math" w:hAnsi="Cambria Math"/>
+                  <w:i/>
+                </w:rPr>
+              </m:ctrlPr>
+            </m:fPr>
+            <m:num>
+              <m:r>
+                <w:rPr>
+                  <w:rFonts w:ascii="Cambria Math" w:hAnsi="Cambria Math"/>
+                </w:rPr>
+                <m:t>Xi+1</m:t>
+              </m:r>
+            </m:num>
+            <m:den>
+              <m:r>
+                <w:rPr>
+                  <w:rFonts w:ascii="Cambria Math" w:hAnsi="Cambria Math"/>
+                </w:rPr>
+                <m:t>2</m:t>
+              </m:r>
+            </m:den>
+          </m:f>
+        </m:oMath>
+      </m:oMathPara>
+    </w:p>
+    <w:p>
       <w:pPr>
         <w:jc w:val="both"/>
       </w:pPr>
-      <w:r>
-        <w:t xml:space="preserve">X représente la position du marcheur à l’instant nT. Cette variable aléatoire suit une loi </w:t>
-      </w:r>
-      <w:r>
-        <w:t>binomiale</w:t>
-      </w:r>
-      <w:r>
-        <w:t xml:space="preserve"> de paramètre </w:t>
-      </w:r>
-      <w:r>
-        <w:t>n et p avec p = 0.5.</w:t>
+      <m:oMath>
+        <m:r>
+          <w:rPr>
+            <w:rFonts w:ascii="Cambria Math" w:hAnsi="Cambria Math"/>
+          </w:rPr>
+          <m:t>X</m:t>
+        </m:r>
+        <m:d>
+          <m:dPr>
+            <m:ctrlPr>
+              <w:rPr>
+                <w:rFonts w:ascii="Cambria Math" w:hAnsi="Cambria Math"/>
+                <w:i/>
+              </w:rPr>
+            </m:ctrlPr>
+          </m:dPr>
+          <m:e>
+            <m:r>
+              <w:rPr>
+                <w:rFonts w:ascii="Cambria Math" w:hAnsi="Cambria Math"/>
+              </w:rPr>
+              <m:t>nT</m:t>
+            </m:r>
+          </m:e>
+        </m:d>
+      </m:oMath>
+      <w:r>
+        <w:t xml:space="preserve"> R</w:t>
+      </w:r>
+      <w:r>
+        <w:t xml:space="preserve">eprésente la position du marcheur à l’instant nT. </w:t>
+      </w:r>
+      <w:r>
+        <w:t>Elle peut maintenant s’écrire comme suit :</w:t>
       </w:r>
     </w:p>
     <w:p>
@@ -7026,25 +6787,7 @@
         </w:drawing>
       </w:r>
       <w:r>
-        <w:t xml:space="preserve">Ci-dessous </w:t>
-      </w:r>
-      <w:r>
-        <w:t>la trajectoire de X</w:t>
-      </w:r>
-      <w:r>
-        <w:t xml:space="preserve"> obtenu après </w:t>
-      </w:r>
-      <w:r>
-        <w:t>20</w:t>
-      </w:r>
-      <w:r>
-        <w:t xml:space="preserve"> réalisation</w:t>
-      </w:r>
-      <w:r>
-        <w:t>s</w:t>
-      </w:r>
-      <w:r>
-        <w:t>.</w:t>
+        <w:t>Ci-dessous la trajectoire de X obtenu après 20 réalisations.</w:t>
       </w:r>
       <w:r>
         <w:rPr>
@@ -7097,16 +6840,7 @@
                               </w:rPr>
                             </w:pPr>
                             <w:r>
-                              <w:t>Figure 1</w:t>
-                            </w:r>
-                            <w:r>
-                              <w:t>6</w:t>
-                            </w:r>
-                            <w:r>
-                              <w:t xml:space="preserve"> : </w:t>
-                            </w:r>
-                            <w:r>
-                              <w:t>Trajectoire de X après 20 réalisations</w:t>
+                              <w:t>Figure 16 : Trajectoire de X après 20 réalisations</w:t>
                             </w:r>
                           </w:p>
                           <w:p>
@@ -7151,16 +6885,7 @@
                         </w:rPr>
                       </w:pPr>
                       <w:r>
-                        <w:t>Figure 1</w:t>
-                      </w:r>
-                      <w:r>
-                        <w:t>6</w:t>
-                      </w:r>
-                      <w:r>
-                        <w:t xml:space="preserve"> : </w:t>
-                      </w:r>
-                      <w:r>
-                        <w:t>Trajectoire de X après 20 réalisations</w:t>
+                        <w:t>Figure 16 : Trajectoire de X après 20 réalisations</w:t>
                       </w:r>
                     </w:p>
                     <w:p>
@@ -7258,13 +6983,7 @@
         </w:drawing>
       </w:r>
       <w:r>
-        <w:t xml:space="preserve">Ci-dessous la trajectoire de X obtenu après </w:t>
-      </w:r>
-      <w:r>
-        <w:t>10</w:t>
-      </w:r>
-      <w:r>
-        <w:t>0 réalisations.</w:t>
+        <w:t>Ci-dessous la trajectoire de X obtenu après 100 réalisations.</w:t>
       </w:r>
       <w:r>
         <w:rPr>
@@ -7317,19 +7036,7 @@
                               </w:rPr>
                             </w:pPr>
                             <w:r>
-                              <w:t>Figure 1</w:t>
-                            </w:r>
-                            <w:r>
-                              <w:t>7</w:t>
-                            </w:r>
-                            <w:r>
-                              <w:t xml:space="preserve"> : Trajectoire de X après </w:t>
-                            </w:r>
-                            <w:r>
-                              <w:t>10</w:t>
-                            </w:r>
-                            <w:r>
-                              <w:t>0 réalisations</w:t>
+                              <w:t>Figure 17 : Trajectoire de X après 100 réalisations</w:t>
                             </w:r>
                           </w:p>
                           <w:p>
@@ -7374,19 +7081,7 @@
                         </w:rPr>
                       </w:pPr>
                       <w:r>
-                        <w:t>Figure 1</w:t>
-                      </w:r>
-                      <w:r>
-                        <w:t>7</w:t>
-                      </w:r>
-                      <w:r>
-                        <w:t xml:space="preserve"> : Trajectoire de X après </w:t>
-                      </w:r>
-                      <w:r>
-                        <w:t>10</w:t>
-                      </w:r>
-                      <w:r>
-                        <w:t>0 réalisations</w:t>
+                        <w:t>Figure 17 : Trajectoire de X après 100 réalisations</w:t>
                       </w:r>
                     </w:p>
                     <w:p>
@@ -7481,13 +7176,7 @@
         </w:drawing>
       </w:r>
       <w:r>
-        <w:t xml:space="preserve">Ci-dessous la trajectoire de X obtenu après </w:t>
-      </w:r>
-      <w:r>
-        <w:t>100</w:t>
-      </w:r>
-      <w:r>
-        <w:t>0 réalisations.</w:t>
+        <w:t>Ci-dessous la trajectoire de X obtenu après 1000 réalisations.</w:t>
       </w:r>
       <w:r>
         <w:rPr>
@@ -7540,19 +7229,7 @@
                               </w:rPr>
                             </w:pPr>
                             <w:r>
-                              <w:t>Figure 1</w:t>
-                            </w:r>
-                            <w:r>
-                              <w:t>8</w:t>
-                            </w:r>
-                            <w:r>
-                              <w:t xml:space="preserve"> : Trajectoire de X après </w:t>
-                            </w:r>
-                            <w:r>
-                              <w:t>10</w:t>
-                            </w:r>
-                            <w:r>
-                              <w:t>0 réalisations</w:t>
+                              <w:t>Figure 18 : Trajectoire de X après 100 réalisations</w:t>
                             </w:r>
                           </w:p>
                           <w:p>
@@ -7597,19 +7274,7 @@
                         </w:rPr>
                       </w:pPr>
                       <w:r>
-                        <w:t>Figure 1</w:t>
-                      </w:r>
-                      <w:r>
-                        <w:t>8</w:t>
-                      </w:r>
-                      <w:r>
-                        <w:t xml:space="preserve"> : Trajectoire de X après </w:t>
-                      </w:r>
-                      <w:r>
-                        <w:t>10</w:t>
-                      </w:r>
-                      <w:r>
-                        <w:t>0 réalisations</w:t>
+                        <w:t>Figure 18 : Trajectoire de X après 100 réalisations</w:t>
                       </w:r>
                     </w:p>
                     <w:p>
@@ -7655,8 +7320,6 @@
       <w:r>
         <w:t>NON réalisée</w:t>
       </w:r>
-      <w:bookmarkStart w:id="0" w:name="_GoBack"/>
-      <w:bookmarkEnd w:id="0"/>
     </w:p>
     <w:sectPr>
       <w:footerReference w:type="default" r:id="rId27"/>
@@ -8502,6 +8165,7 @@
     <w:lsdException w:name="HTML Sample" w:semiHidden="1" w:unhideWhenUsed="1"/>
     <w:lsdException w:name="HTML Typewriter" w:semiHidden="1" w:unhideWhenUsed="1"/>
     <w:lsdException w:name="HTML Variable" w:semiHidden="1" w:unhideWhenUsed="1"/>
+    <w:lsdException w:name="Normal Table" w:semiHidden="1" w:unhideWhenUsed="1"/>
     <w:lsdException w:name="annotation subject" w:semiHidden="1" w:unhideWhenUsed="1"/>
     <w:lsdException w:name="No List" w:semiHidden="1" w:unhideWhenUsed="1"/>
     <w:lsdException w:name="Outline List 1" w:semiHidden="1" w:unhideWhenUsed="1"/>
@@ -8548,8 +8212,10 @@
     <w:lsdException w:name="Table Subtle 2" w:semiHidden="1" w:unhideWhenUsed="1"/>
     <w:lsdException w:name="Table Web 1" w:semiHidden="1" w:unhideWhenUsed="1"/>
     <w:lsdException w:name="Table Web 2" w:semiHidden="1" w:unhideWhenUsed="1"/>
+    <w:lsdException w:name="Table Web 3" w:semiHidden="1" w:unhideWhenUsed="1"/>
     <w:lsdException w:name="Balloon Text" w:semiHidden="1" w:unhideWhenUsed="1"/>
     <w:lsdException w:name="Table Grid" w:uiPriority="39"/>
+    <w:lsdException w:name="Table Theme" w:semiHidden="1" w:unhideWhenUsed="1"/>
     <w:lsdException w:name="Placeholder Text" w:semiHidden="1"/>
     <w:lsdException w:name="No Spacing" w:semiHidden="1" w:uiPriority="1" w:unhideWhenUsed="1" w:qFormat="1"/>
     <w:lsdException w:name="Light Shading" w:uiPriority="60"/>
@@ -10038,7 +9704,7 @@
 </file>
 
 <file path=customXml/itemProps1.xml><?xml version="1.0" encoding="utf-8"?>
-<ds:datastoreItem xmlns:ds="http://schemas.openxmlformats.org/officeDocument/2006/customXml" ds:itemID="{E401C9FE-5FF9-4DB0-B923-2C998D324866}">
+<ds:datastoreItem xmlns:ds="http://schemas.openxmlformats.org/officeDocument/2006/customXml" ds:itemID="{F8638901-9ACE-4955-B1A2-CD32E03041D5}">
   <ds:schemaRefs>
     <ds:schemaRef ds:uri="http://schemas.openxmlformats.org/officeDocument/2006/bibliography"/>
   </ds:schemaRefs>

</xml_diff>